<commit_message>
Correção de FAQs existentes
</commit_message>
<xml_diff>
--- a/_docx/FAQ - 05. SUASWEB_PLANO DE AÇÃO (Atualizada em 21-07-2020) Adriana e Ruth.docx
+++ b/_docx/FAQ - 05. SUASWEB_PLANO DE AÇÃO (Atualizada em 21-07-2020) Adriana e Ruth.docx
@@ -227,7 +227,23 @@
             <w:noProof/>
             <w:highlight w:val="yellow"/>
           </w:rPr>
-          <w:t>Qual o prazo para preenchimento do Plano de Ação?</w:t>
+          <w:t>Qu</w:t>
+        </w:r>
+        <w:r>
+          <w:rPr>
+            <w:rStyle w:val="Hyperlink"/>
+            <w:noProof/>
+            <w:highlight w:val="yellow"/>
+          </w:rPr>
+          <w:t>a</w:t>
+        </w:r>
+        <w:r>
+          <w:rPr>
+            <w:rStyle w:val="Hyperlink"/>
+            <w:noProof/>
+            <w:highlight w:val="yellow"/>
+          </w:rPr>
+          <w:t>l o prazo para preenchimento do Plano de Ação?</w:t>
         </w:r>
       </w:hyperlink>
     </w:p>
@@ -4742,7 +4758,15 @@
       </w:pPr>
       <w:bookmarkStart w:id="26" w:name="_Toc11246576"/>
       <w:r>
-        <w:t>O PETI não aparece no Plano de Ação de 2018. Por que?</w:t>
+        <w:t xml:space="preserve">O PETI não aparece no Plano de Ação de 2018. </w:t>
+      </w:r>
+      <w:proofErr w:type="gramStart"/>
+      <w:r>
+        <w:t>Por que</w:t>
+      </w:r>
+      <w:proofErr w:type="gramEnd"/>
+      <w:r>
+        <w:t>?</w:t>
       </w:r>
       <w:bookmarkEnd w:id="26"/>
     </w:p>
@@ -4938,27 +4962,7 @@
                 <w:szCs w:val="22"/>
                 <w:lang w:eastAsia="en-US"/>
               </w:rPr>
-              <w:t xml:space="preserve">Parcelas em conta (ref. Saldo </w:t>
-            </w:r>
-            <w:proofErr w:type="gramStart"/>
-            <w:r>
-              <w:rPr>
-                <w:rFonts w:ascii="Calibri" w:hAnsi="Calibri" w:cs="Calibri"/>
-                <w:sz w:val="22"/>
-                <w:szCs w:val="22"/>
-                <w:lang w:eastAsia="en-US"/>
-              </w:rPr>
-              <w:t>Abril</w:t>
-            </w:r>
-            <w:proofErr w:type="gramEnd"/>
-            <w:r>
-              <w:rPr>
-                <w:rFonts w:ascii="Calibri" w:hAnsi="Calibri" w:cs="Calibri"/>
-                <w:sz w:val="22"/>
-                <w:szCs w:val="22"/>
-                <w:lang w:eastAsia="en-US"/>
-              </w:rPr>
-              <w:t>/2018)</w:t>
+              <w:t>Parcelas em conta (ref. Saldo Abril/2018)</w:t>
             </w:r>
           </w:p>
         </w:tc>
@@ -6138,8 +6142,8 @@
   <w:abstractNum w:abstractNumId="2" w15:restartNumberingAfterBreak="0">
     <w:nsid w:val="1C801D2C"/>
     <w:multiLevelType w:val="hybridMultilevel"/>
-    <w:tmpl w:val="33FCC490"/>
-    <w:lvl w:ilvl="0" w:tplc="62FEFEE6">
+    <w:tmpl w:val="FE74412A"/>
+    <w:lvl w:ilvl="0" w:tplc="62329D9E">
       <w:start w:val="1"/>
       <w:numFmt w:val="decimalZero"/>
       <w:pStyle w:val="01Tpicos"/>
@@ -8011,6 +8015,7 @@
     <w:lsdException w:name="HTML Sample" w:semiHidden="1" w:unhideWhenUsed="1"/>
     <w:lsdException w:name="HTML Typewriter" w:semiHidden="1" w:unhideWhenUsed="1"/>
     <w:lsdException w:name="HTML Variable" w:semiHidden="1" w:unhideWhenUsed="1"/>
+    <w:lsdException w:name="Normal Table" w:semiHidden="1" w:unhideWhenUsed="1"/>
     <w:lsdException w:name="annotation subject" w:semiHidden="1" w:unhideWhenUsed="1"/>
     <w:lsdException w:name="No List" w:semiHidden="1" w:unhideWhenUsed="1"/>
     <w:lsdException w:name="Outline List 1" w:semiHidden="1" w:unhideWhenUsed="1"/>
@@ -8057,7 +8062,9 @@
     <w:lsdException w:name="Table Subtle 2" w:semiHidden="1" w:unhideWhenUsed="1"/>
     <w:lsdException w:name="Table Web 1" w:semiHidden="1" w:unhideWhenUsed="1"/>
     <w:lsdException w:name="Table Web 2" w:semiHidden="1" w:unhideWhenUsed="1"/>
+    <w:lsdException w:name="Table Web 3" w:semiHidden="1" w:unhideWhenUsed="1"/>
     <w:lsdException w:name="Balloon Text" w:semiHidden="1" w:unhideWhenUsed="1"/>
+    <w:lsdException w:name="Table Theme" w:semiHidden="1" w:unhideWhenUsed="1"/>
     <w:lsdException w:name="Placeholder Text" w:semiHidden="1" w:uiPriority="99"/>
     <w:lsdException w:name="No Spacing" w:uiPriority="1" w:qFormat="1"/>
     <w:lsdException w:name="Light Shading" w:uiPriority="60"/>
@@ -8290,6 +8297,28 @@
       <w:sz w:val="24"/>
       <w:szCs w:val="24"/>
       <w:lang w:eastAsia="ar-SA"/>
+    </w:rPr>
+  </w:style>
+  <w:style w:type="paragraph" w:styleId="Ttulo2">
+    <w:name w:val="heading 2"/>
+    <w:basedOn w:val="Normal"/>
+    <w:next w:val="Normal"/>
+    <w:link w:val="Ttulo2Char"/>
+    <w:semiHidden/>
+    <w:unhideWhenUsed/>
+    <w:qFormat/>
+    <w:rsid w:val="00021339"/>
+    <w:pPr>
+      <w:keepNext/>
+      <w:keepLines/>
+      <w:spacing w:before="40"/>
+      <w:outlineLvl w:val="1"/>
+    </w:pPr>
+    <w:rPr>
+      <w:rFonts w:asciiTheme="majorHAnsi" w:eastAsiaTheme="majorEastAsia" w:hAnsiTheme="majorHAnsi" w:cstheme="majorBidi"/>
+      <w:color w:val="365F91" w:themeColor="accent1" w:themeShade="BF"/>
+      <w:sz w:val="26"/>
+      <w:szCs w:val="26"/>
     </w:rPr>
   </w:style>
   <w:style w:type="character" w:default="1" w:styleId="Fontepargpadro">
@@ -8962,6 +8991,31 @@
       <w:lang w:eastAsia="ar-SA"/>
     </w:rPr>
   </w:style>
+  <w:style w:type="paragraph" w:customStyle="1" w:styleId="Estilo1">
+    <w:name w:val="Estilo1"/>
+    <w:basedOn w:val="Ttulo2"/>
+    <w:qFormat/>
+    <w:rsid w:val="00021339"/>
+    <w:rPr>
+      <w:rFonts w:asciiTheme="minorHAnsi" w:hAnsiTheme="minorHAnsi"/>
+      <w:color w:val="000000" w:themeColor="text1"/>
+      <w:sz w:val="32"/>
+    </w:rPr>
+  </w:style>
+  <w:style w:type="character" w:customStyle="1" w:styleId="Ttulo2Char">
+    <w:name w:val="Título 2 Char"/>
+    <w:basedOn w:val="Fontepargpadro"/>
+    <w:link w:val="Ttulo2"/>
+    <w:semiHidden/>
+    <w:rsid w:val="00021339"/>
+    <w:rPr>
+      <w:rFonts w:asciiTheme="majorHAnsi" w:eastAsiaTheme="majorEastAsia" w:hAnsiTheme="majorHAnsi" w:cstheme="majorBidi"/>
+      <w:color w:val="365F91" w:themeColor="accent1" w:themeShade="BF"/>
+      <w:sz w:val="26"/>
+      <w:szCs w:val="26"/>
+      <w:lang w:eastAsia="ar-SA"/>
+    </w:rPr>
+  </w:style>
 </w:styles>
 </file>
 

</xml_diff>